<commit_message>
Fix regression on partial report
</commit_message>
<xml_diff>
--- a/HaemophilusWeb/ReportTemplates/Fax - Teilbefund - Serotyp v4.docx
+++ b/HaemophilusWeb/ReportTemplates/Fax - Teilbefund - Serotyp v4.docx
@@ -738,8 +738,6 @@
         <w:spacing w:before="21"/>
       </w:pPr>
     </w:p>
-    <w:p/>
-    <w:p/>
     <w:p>
       <w:pPr>
         <w:rPr>
@@ -751,39 +749,6 @@
           <w:rFonts w:ascii="Arial" w:hAnsi="Arial" w:cs="Arial"/>
         </w:rPr>
         <w:fldChar w:fldCharType="end"/>
-      </w:r>
-      <w:r>
-        <w:rPr>
-          <w:rFonts w:ascii="Arial" w:hAnsi="Arial" w:cs="Arial"/>
-        </w:rPr>
-        <w:fldChar w:fldCharType="begin"/>
-      </w:r>
-      <w:r>
-        <w:rPr>
-          <w:rFonts w:ascii="Arial" w:hAnsi="Arial" w:cs="Arial"/>
-        </w:rPr>
-        <w:instrText xml:space="preserve"> INCLUDETEXT  "D:\\Development\\NRZMHiDB\\HaemophilusWeb\\ReportTemplates\\BLPACS v10.docx" </w:instrText>
-      </w:r>
-      <w:r>
-        <w:rPr>
-          <w:rFonts w:ascii="Arial" w:hAnsi="Arial" w:cs="Arial"/>
-        </w:rPr>
-        <w:fldChar w:fldCharType="separate"/>
-      </w:r>
-      <w:r>
-        <w:fldChar w:fldCharType="begin"/>
-      </w:r>
-      <w:r>
-        <w:instrText xml:space="preserve"> INCLUDETEXT  "D:\\Development\\NRZMHiDB\\HaemophilusWeb\\ReportTemplates\\includes\\Seite 1.docx" </w:instrText>
-      </w:r>
-      <w:r>
-        <w:fldChar w:fldCharType="separate"/>
-      </w:r>
-      <w:r>
-        <w:rPr>
-          <w:rFonts w:ascii="Arial" w:hAnsi="Arial" w:cs="Arial"/>
-        </w:rPr>
-        <w:t>{SenderName}</w:t>
       </w:r>
     </w:p>
     <w:p>
@@ -796,7 +761,22 @@
         <w:rPr>
           <w:rFonts w:ascii="Arial" w:hAnsi="Arial" w:cs="Arial"/>
         </w:rPr>
-        <w:t>{SenderDepartment}</w:t>
+        <w:lastRenderedPageBreak/>
+        <w:t>{</w:t>
+      </w:r>
+      <w:proofErr w:type="spellStart"/>
+      <w:r>
+        <w:rPr>
+          <w:rFonts w:ascii="Arial" w:hAnsi="Arial" w:cs="Arial"/>
+        </w:rPr>
+        <w:t>SenderName</w:t>
+      </w:r>
+      <w:proofErr w:type="spellEnd"/>
+      <w:r>
+        <w:rPr>
+          <w:rFonts w:ascii="Arial" w:hAnsi="Arial" w:cs="Arial"/>
+        </w:rPr>
+        <w:t>}</w:t>
       </w:r>
     </w:p>
     <w:p>
@@ -809,66 +789,87 @@
         <w:rPr>
           <w:rFonts w:ascii="Arial" w:hAnsi="Arial" w:cs="Arial"/>
         </w:rPr>
-        <w:t>{SenderStreet}</w:t>
+        <w:t>{</w:t>
+      </w:r>
+      <w:proofErr w:type="spellStart"/>
+      <w:r>
+        <w:rPr>
+          <w:rFonts w:ascii="Arial" w:hAnsi="Arial" w:cs="Arial"/>
+        </w:rPr>
+        <w:t>SenderDepartment</w:t>
+      </w:r>
+      <w:proofErr w:type="spellEnd"/>
+      <w:r>
+        <w:rPr>
+          <w:rFonts w:ascii="Arial" w:hAnsi="Arial" w:cs="Arial"/>
+        </w:rPr>
+        <w:t>}</w:t>
       </w:r>
     </w:p>
     <w:p>
       <w:pPr>
         <w:rPr>
           <w:rFonts w:ascii="Arial" w:hAnsi="Arial" w:cs="Arial"/>
-          <w:bCs/>
         </w:rPr>
       </w:pPr>
       <w:r>
         <w:rPr>
           <w:rFonts w:ascii="Arial" w:hAnsi="Arial" w:cs="Arial"/>
-          <w:bCs/>
-        </w:rPr>
-        <w:t>{SenderCity}</w:t>
+        </w:rPr>
+        <w:t>{</w:t>
+      </w:r>
+      <w:proofErr w:type="spellStart"/>
+      <w:r>
+        <w:rPr>
+          <w:rFonts w:ascii="Arial" w:hAnsi="Arial" w:cs="Arial"/>
+        </w:rPr>
+        <w:t>SenderStreet</w:t>
+      </w:r>
+      <w:proofErr w:type="spellEnd"/>
+      <w:r>
+        <w:rPr>
+          <w:rFonts w:ascii="Arial" w:hAnsi="Arial" w:cs="Arial"/>
+        </w:rPr>
+        <w:t>}</w:t>
       </w:r>
     </w:p>
     <w:p>
       <w:pPr>
         <w:rPr>
           <w:rFonts w:ascii="Arial" w:hAnsi="Arial" w:cs="Arial"/>
-          <w:b/>
           <w:bCs/>
         </w:rPr>
       </w:pPr>
+      <w:r>
+        <w:rPr>
+          <w:rFonts w:ascii="Arial" w:hAnsi="Arial" w:cs="Arial"/>
+          <w:bCs/>
+        </w:rPr>
+        <w:t>{</w:t>
+      </w:r>
+      <w:proofErr w:type="spellStart"/>
+      <w:r>
+        <w:rPr>
+          <w:rFonts w:ascii="Arial" w:hAnsi="Arial" w:cs="Arial"/>
+          <w:bCs/>
+        </w:rPr>
+        <w:t>SenderCity</w:t>
+      </w:r>
+      <w:proofErr w:type="spellEnd"/>
+      <w:r>
+        <w:rPr>
+          <w:rFonts w:ascii="Arial" w:hAnsi="Arial" w:cs="Arial"/>
+          <w:bCs/>
+        </w:rPr>
+        <w:t>}</w:t>
+      </w:r>
     </w:p>
     <w:p>
       <w:pPr>
-        <w:widowControl w:val="0"/>
-        <w:tabs>
-          <w:tab w:val="left" w:pos="90"/>
-          <w:tab w:val="left" w:pos="3231"/>
-        </w:tabs>
-        <w:autoSpaceDE w:val="0"/>
-        <w:autoSpaceDN w:val="0"/>
-        <w:adjustRightInd w:val="0"/>
-        <w:spacing w:before="120"/>
         <w:rPr>
           <w:rFonts w:ascii="Arial" w:hAnsi="Arial" w:cs="Arial"/>
+          <w:b/>
           <w:bCs/>
-          <w:color w:val="000000"/>
-        </w:rPr>
-      </w:pPr>
-    </w:p>
-    <w:p>
-      <w:pPr>
-        <w:widowControl w:val="0"/>
-        <w:tabs>
-          <w:tab w:val="left" w:pos="90"/>
-          <w:tab w:val="left" w:pos="3231"/>
-        </w:tabs>
-        <w:autoSpaceDE w:val="0"/>
-        <w:autoSpaceDN w:val="0"/>
-        <w:adjustRightInd w:val="0"/>
-        <w:spacing w:before="120"/>
-        <w:rPr>
-          <w:rFonts w:ascii="Arial" w:hAnsi="Arial" w:cs="Arial"/>
-          <w:bCs/>
-          <w:color w:val="000000"/>
         </w:rPr>
       </w:pPr>
     </w:p>
@@ -1091,7 +1092,31 @@
                 <w:sz w:val="28"/>
                 <w:szCs w:val="28"/>
               </w:rPr>
-              <w:t>{LaboratoryNumber}</w:t>
+              <w:t>{</w:t>
+            </w:r>
+            <w:proofErr w:type="spellStart"/>
+            <w:r>
+              <w:rPr>
+                <w:rFonts w:ascii="Arial" w:hAnsi="Arial" w:cs="Arial"/>
+                <w:b/>
+                <w:bCs/>
+                <w:color w:val="000000"/>
+                <w:sz w:val="28"/>
+                <w:szCs w:val="28"/>
+              </w:rPr>
+              <w:t>LaboratoryNumber</w:t>
+            </w:r>
+            <w:proofErr w:type="spellEnd"/>
+            <w:r>
+              <w:rPr>
+                <w:rFonts w:ascii="Arial" w:hAnsi="Arial" w:cs="Arial"/>
+                <w:b/>
+                <w:bCs/>
+                <w:color w:val="000000"/>
+                <w:sz w:val="28"/>
+                <w:szCs w:val="28"/>
+              </w:rPr>
+              <w:t>}</w:t>
             </w:r>
             <w:bookmarkEnd w:id="0"/>
             <w:r>
@@ -1138,7 +1163,7 @@
                 <w:sz w:val="28"/>
                 <w:szCs w:val="28"/>
               </w:rPr>
-              <w:t>Endbefund</w:t>
+              <w:t>Teilbefund</w:t>
             </w:r>
           </w:p>
         </w:tc>
@@ -1331,7 +1356,29 @@
                 <w:sz w:val="16"/>
                 <w:szCs w:val="16"/>
               </w:rPr>
-              <w:t>KL{LaboratoryNumber}</w:t>
+              <w:t>KL{</w:t>
+            </w:r>
+            <w:proofErr w:type="spellStart"/>
+            <w:r>
+              <w:rPr>
+                <w:rFonts w:ascii="Arial" w:hAnsi="Arial" w:cs="Arial"/>
+                <w:bCs/>
+                <w:color w:val="000000"/>
+                <w:sz w:val="16"/>
+                <w:szCs w:val="16"/>
+              </w:rPr>
+              <w:t>LaboratoryNumber</w:t>
+            </w:r>
+            <w:proofErr w:type="spellEnd"/>
+            <w:r>
+              <w:rPr>
+                <w:rFonts w:ascii="Arial" w:hAnsi="Arial" w:cs="Arial"/>
+                <w:bCs/>
+                <w:color w:val="000000"/>
+                <w:sz w:val="16"/>
+                <w:szCs w:val="16"/>
+              </w:rPr>
+              <w:t>}</w:t>
             </w:r>
             <w:r>
               <w:rPr>
@@ -1439,7 +1486,27 @@
                 <w:sz w:val="16"/>
                 <w:szCs w:val="16"/>
               </w:rPr>
-              <w:t>{SamplingLocation}</w:t>
+              <w:t>{</w:t>
+            </w:r>
+            <w:proofErr w:type="spellStart"/>
+            <w:r>
+              <w:rPr>
+                <w:rFonts w:ascii="Arial" w:hAnsi="Arial" w:cs="Arial"/>
+                <w:color w:val="000000"/>
+                <w:sz w:val="16"/>
+                <w:szCs w:val="16"/>
+              </w:rPr>
+              <w:t>SamplingLocation</w:t>
+            </w:r>
+            <w:proofErr w:type="spellEnd"/>
+            <w:r>
+              <w:rPr>
+                <w:rFonts w:ascii="Arial" w:hAnsi="Arial" w:cs="Arial"/>
+                <w:color w:val="000000"/>
+                <w:sz w:val="16"/>
+                <w:szCs w:val="16"/>
+              </w:rPr>
+              <w:t>}</w:t>
             </w:r>
           </w:p>
         </w:tc>
@@ -1538,7 +1605,27 @@
                 <w:sz w:val="16"/>
                 <w:szCs w:val="16"/>
               </w:rPr>
-              <w:t>{SamplingDate}</w:t>
+              <w:t>{</w:t>
+            </w:r>
+            <w:proofErr w:type="spellStart"/>
+            <w:r>
+              <w:rPr>
+                <w:rFonts w:ascii="Arial" w:hAnsi="Arial" w:cs="Arial"/>
+                <w:color w:val="000000"/>
+                <w:sz w:val="16"/>
+                <w:szCs w:val="16"/>
+              </w:rPr>
+              <w:t>SamplingDate</w:t>
+            </w:r>
+            <w:proofErr w:type="spellEnd"/>
+            <w:r>
+              <w:rPr>
+                <w:rFonts w:ascii="Arial" w:hAnsi="Arial" w:cs="Arial"/>
+                <w:color w:val="000000"/>
+                <w:sz w:val="16"/>
+                <w:szCs w:val="16"/>
+              </w:rPr>
+              <w:t>}</w:t>
             </w:r>
           </w:p>
         </w:tc>
@@ -1637,7 +1724,27 @@
                 <w:sz w:val="16"/>
                 <w:szCs w:val="16"/>
               </w:rPr>
-              <w:t>{ReceivingDate}</w:t>
+              <w:t>{</w:t>
+            </w:r>
+            <w:proofErr w:type="spellStart"/>
+            <w:r>
+              <w:rPr>
+                <w:rFonts w:ascii="Arial" w:hAnsi="Arial" w:cs="Arial"/>
+                <w:color w:val="000000"/>
+                <w:sz w:val="16"/>
+                <w:szCs w:val="16"/>
+              </w:rPr>
+              <w:t>ReceivingDate</w:t>
+            </w:r>
+            <w:proofErr w:type="spellEnd"/>
+            <w:r>
+              <w:rPr>
+                <w:rFonts w:ascii="Arial" w:hAnsi="Arial" w:cs="Arial"/>
+                <w:color w:val="000000"/>
+                <w:sz w:val="16"/>
+                <w:szCs w:val="16"/>
+              </w:rPr>
+              <w:t>}</w:t>
             </w:r>
           </w:p>
         </w:tc>
@@ -1702,7 +1809,27 @@
                 <w:sz w:val="16"/>
                 <w:szCs w:val="16"/>
               </w:rPr>
-              <w:t>Initialen / PLZ  d. Patienten:</w:t>
+              <w:t xml:space="preserve">Initialen / </w:t>
+            </w:r>
+            <w:proofErr w:type="gramStart"/>
+            <w:r>
+              <w:rPr>
+                <w:rFonts w:ascii="Arial" w:hAnsi="Arial" w:cs="Arial"/>
+                <w:color w:val="000000"/>
+                <w:sz w:val="16"/>
+                <w:szCs w:val="16"/>
+              </w:rPr>
+              <w:t>PLZ  d.</w:t>
+            </w:r>
+            <w:proofErr w:type="gramEnd"/>
+            <w:r>
+              <w:rPr>
+                <w:rFonts w:ascii="Arial" w:hAnsi="Arial" w:cs="Arial"/>
+                <w:color w:val="000000"/>
+                <w:sz w:val="16"/>
+                <w:szCs w:val="16"/>
+              </w:rPr>
+              <w:t xml:space="preserve"> Patienten:</w:t>
             </w:r>
           </w:p>
         </w:tc>
@@ -1835,7 +1962,27 @@
                 <w:sz w:val="16"/>
                 <w:szCs w:val="16"/>
               </w:rPr>
-              <w:t>{PatientBirthDate}</w:t>
+              <w:t>{</w:t>
+            </w:r>
+            <w:proofErr w:type="spellStart"/>
+            <w:r>
+              <w:rPr>
+                <w:rFonts w:ascii="Arial" w:hAnsi="Arial" w:cs="Arial"/>
+                <w:color w:val="000000"/>
+                <w:sz w:val="16"/>
+                <w:szCs w:val="16"/>
+              </w:rPr>
+              <w:t>PatientBirthDate</w:t>
+            </w:r>
+            <w:proofErr w:type="spellEnd"/>
+            <w:r>
+              <w:rPr>
+                <w:rFonts w:ascii="Arial" w:hAnsi="Arial" w:cs="Arial"/>
+                <w:color w:val="000000"/>
+                <w:sz w:val="16"/>
+                <w:szCs w:val="16"/>
+              </w:rPr>
+              <w:t>}</w:t>
             </w:r>
           </w:p>
         </w:tc>
@@ -1900,7 +2047,27 @@
                 <w:sz w:val="16"/>
                 <w:szCs w:val="16"/>
               </w:rPr>
-              <w:t>Labor-Nr. des  Einsenders:</w:t>
+              <w:t xml:space="preserve">Labor-Nr. </w:t>
+            </w:r>
+            <w:proofErr w:type="gramStart"/>
+            <w:r>
+              <w:rPr>
+                <w:rFonts w:ascii="Arial" w:hAnsi="Arial" w:cs="Arial"/>
+                <w:color w:val="000000"/>
+                <w:sz w:val="16"/>
+                <w:szCs w:val="16"/>
+              </w:rPr>
+              <w:t>des  Einsenders</w:t>
+            </w:r>
+            <w:proofErr w:type="gramEnd"/>
+            <w:r>
+              <w:rPr>
+                <w:rFonts w:ascii="Arial" w:hAnsi="Arial" w:cs="Arial"/>
+                <w:color w:val="000000"/>
+                <w:sz w:val="16"/>
+                <w:szCs w:val="16"/>
+              </w:rPr>
+              <w:t>:</w:t>
             </w:r>
           </w:p>
         </w:tc>
@@ -1934,7 +2101,27 @@
                 <w:sz w:val="16"/>
                 <w:szCs w:val="16"/>
               </w:rPr>
-              <w:t>{SenderLaboratoryNumber}</w:t>
+              <w:t>{</w:t>
+            </w:r>
+            <w:proofErr w:type="spellStart"/>
+            <w:r>
+              <w:rPr>
+                <w:rFonts w:ascii="Arial" w:hAnsi="Arial" w:cs="Arial"/>
+                <w:color w:val="000000"/>
+                <w:sz w:val="16"/>
+                <w:szCs w:val="16"/>
+              </w:rPr>
+              <w:t>SenderLaboratoryNumber</w:t>
+            </w:r>
+            <w:proofErr w:type="spellEnd"/>
+            <w:r>
+              <w:rPr>
+                <w:rFonts w:ascii="Arial" w:hAnsi="Arial" w:cs="Arial"/>
+                <w:color w:val="000000"/>
+                <w:sz w:val="16"/>
+                <w:szCs w:val="16"/>
+              </w:rPr>
+              <w:t>}</w:t>
             </w:r>
           </w:p>
         </w:tc>
@@ -2320,7 +2507,33 @@
                 <w:sz w:val="22"/>
                 <w:szCs w:val="22"/>
               </w:rPr>
-              <w:t>{EvaluationString}</w:t>
+              <w:t>{</w:t>
+            </w:r>
+            <w:proofErr w:type="spellStart"/>
+            <w:r>
+              <w:rPr>
+                <w:rFonts w:ascii="Arial" w:hAnsi="Arial" w:cs="Arial"/>
+                <w:b/>
+                <w:bCs/>
+                <w:i/>
+                <w:iCs/>
+                <w:sz w:val="22"/>
+                <w:szCs w:val="22"/>
+              </w:rPr>
+              <w:t>EvaluationString</w:t>
+            </w:r>
+            <w:proofErr w:type="spellEnd"/>
+            <w:r>
+              <w:rPr>
+                <w:rFonts w:ascii="Arial" w:hAnsi="Arial" w:cs="Arial"/>
+                <w:b/>
+                <w:bCs/>
+                <w:i/>
+                <w:iCs/>
+                <w:sz w:val="22"/>
+                <w:szCs w:val="22"/>
+              </w:rPr>
+              <w:t>}</w:t>
             </w:r>
           </w:p>
         </w:tc>
@@ -2441,7 +2654,31 @@
                 <w:sz w:val="22"/>
                 <w:szCs w:val="22"/>
               </w:rPr>
-              <w:t>{AgglutinationString}</w:t>
+              <w:t>{</w:t>
+            </w:r>
+            <w:proofErr w:type="spellStart"/>
+            <w:r>
+              <w:rPr>
+                <w:rFonts w:ascii="Arial" w:hAnsi="Arial" w:cs="Arial"/>
+                <w:b/>
+                <w:bCs/>
+                <w:color w:val="000000"/>
+                <w:sz w:val="22"/>
+                <w:szCs w:val="22"/>
+              </w:rPr>
+              <w:t>AgglutinationString</w:t>
+            </w:r>
+            <w:proofErr w:type="spellEnd"/>
+            <w:r>
+              <w:rPr>
+                <w:rFonts w:ascii="Arial" w:hAnsi="Arial" w:cs="Arial"/>
+                <w:b/>
+                <w:bCs/>
+                <w:color w:val="000000"/>
+                <w:sz w:val="22"/>
+                <w:szCs w:val="22"/>
+              </w:rPr>
+              <w:t>}</w:t>
             </w:r>
           </w:p>
         </w:tc>
@@ -2545,33 +2782,10 @@
                       <w:bCs/>
                       <w:i/>
                       <w:iCs/>
-                      <w:sz w:val="12"/>
-                      <w:szCs w:val="22"/>
-                    </w:rPr>
-                    <w:t>{#Typings}</w:t>
-                  </w:r>
-                  <w:r>
-                    <w:rPr>
-                      <w:rFonts w:ascii="Arial" w:hAnsi="Arial" w:cs="Arial"/>
-                      <w:b/>
-                      <w:bCs/>
-                      <w:i/>
-                      <w:iCs/>
                       <w:sz w:val="22"/>
                       <w:szCs w:val="22"/>
                     </w:rPr>
-                    <w:t>{Attribute}</w:t>
-                  </w:r>
-                  <w:r>
-                    <w:rPr>
-                      <w:rFonts w:ascii="Arial" w:hAnsi="Arial" w:cs="Arial"/>
-                      <w:b/>
-                      <w:bCs/>
-                      <w:iCs/>
-                      <w:sz w:val="22"/>
-                      <w:szCs w:val="22"/>
-                    </w:rPr>
-                    <w:t>:</w:t>
+                    <w:t>folgt</w:t>
                   </w:r>
                 </w:p>
               </w:tc>
@@ -2594,51 +2808,6 @@
                       <w:szCs w:val="22"/>
                     </w:rPr>
                   </w:pPr>
-                  <w:r>
-                    <w:rPr>
-                      <w:rFonts w:ascii="Arial" w:hAnsi="Arial" w:cs="Arial"/>
-                      <w:b/>
-                      <w:bCs/>
-                      <w:color w:val="000000"/>
-                      <w:sz w:val="22"/>
-                      <w:szCs w:val="22"/>
-                    </w:rPr>
-                    <w:t>{Value}</w:t>
-                  </w:r>
-                  <w:r>
-                    <w:rPr>
-                      <w:rFonts w:ascii="Arial" w:hAnsi="Arial" w:cs="Arial"/>
-                      <w:b/>
-                      <w:bCs/>
-                      <w:color w:val="000000"/>
-                      <w:sz w:val="12"/>
-                      <w:szCs w:val="12"/>
-                    </w:rPr>
-                    <w:t>{/</w:t>
-                  </w:r>
-                  <w:r>
-                    <w:rPr>
-                      <w:rFonts w:ascii="Arial" w:hAnsi="Arial" w:cs="Arial"/>
-                      <w:b/>
-                      <w:bCs/>
-                      <w:i/>
-                      <w:iCs/>
-                      <w:sz w:val="12"/>
-                      <w:szCs w:val="22"/>
-                    </w:rPr>
-                    <w:t>Typings</w:t>
-                  </w:r>
-                  <w:r>
-                    <w:rPr>
-                      <w:rFonts w:ascii="Arial" w:hAnsi="Arial" w:cs="Arial"/>
-                      <w:b/>
-                      <w:bCs/>
-                      <w:color w:val="000000"/>
-                      <w:sz w:val="12"/>
-                      <w:szCs w:val="12"/>
-                    </w:rPr>
-                    <w:t>}</w:t>
-                  </w:r>
                 </w:p>
               </w:tc>
             </w:tr>
@@ -2697,7 +2866,25 @@
           <w:bCs/>
           <w:color w:val="000000"/>
         </w:rPr>
-        <w:t>{Interpretation}</w:t>
+        <w:t>{</w:t>
+      </w:r>
+      <w:proofErr w:type="spellStart"/>
+      <w:r>
+        <w:rPr>
+          <w:rFonts w:ascii="Arial" w:hAnsi="Arial" w:cs="Arial"/>
+          <w:bCs/>
+          <w:color w:val="000000"/>
+        </w:rPr>
+        <w:t>InterpretationPreliminary</w:t>
+      </w:r>
+      <w:proofErr w:type="spellEnd"/>
+      <w:r>
+        <w:rPr>
+          <w:rFonts w:ascii="Arial" w:hAnsi="Arial" w:cs="Arial"/>
+          <w:bCs/>
+          <w:color w:val="000000"/>
+        </w:rPr>
+        <w:t>}</w:t>
       </w:r>
     </w:p>
     <w:p>
@@ -2712,6 +2899,8 @@
         <w:spacing w:before="160"/>
         <w:rPr>
           <w:rFonts w:ascii="Arial" w:hAnsi="Arial" w:cs="Arial"/>
+          <w:bCs/>
+          <w:color w:val="000000"/>
         </w:rPr>
       </w:pPr>
       <w:r>
@@ -2720,7 +2909,25 @@
           <w:bCs/>
           <w:color w:val="000000"/>
         </w:rPr>
-        <w:t>{InterpretationDisclaimer}</w:t>
+        <w:t>{</w:t>
+      </w:r>
+      <w:proofErr w:type="spellStart"/>
+      <w:r>
+        <w:rPr>
+          <w:rFonts w:ascii="Arial" w:hAnsi="Arial" w:cs="Arial"/>
+          <w:bCs/>
+          <w:color w:val="000000"/>
+        </w:rPr>
+        <w:t>InterpretationDisclaimer</w:t>
+      </w:r>
+      <w:proofErr w:type="spellEnd"/>
+      <w:r>
+        <w:rPr>
+          <w:rFonts w:ascii="Arial" w:hAnsi="Arial" w:cs="Arial"/>
+          <w:bCs/>
+          <w:color w:val="000000"/>
+        </w:rPr>
+        <w:t>}</w:t>
       </w:r>
     </w:p>
     <w:p>
@@ -2732,857 +2939,20 @@
         <w:autoSpaceDE w:val="0"/>
         <w:autoSpaceDN w:val="0"/>
         <w:adjustRightInd w:val="0"/>
-        <w:spacing w:before="171"/>
-        <w:ind w:right="-2111"/>
-        <w:rPr>
-          <w:rFonts w:ascii="Arial" w:hAnsi="Arial" w:cs="Arial"/>
-        </w:rPr>
-      </w:pPr>
-    </w:p>
-    <w:p>
-      <w:pPr>
-        <w:widowControl w:val="0"/>
-        <w:tabs>
-          <w:tab w:val="left" w:pos="90"/>
-        </w:tabs>
-        <w:autoSpaceDE w:val="0"/>
-        <w:autoSpaceDN w:val="0"/>
-        <w:adjustRightInd w:val="0"/>
-        <w:spacing w:before="171"/>
-        <w:ind w:right="-2111"/>
-        <w:rPr>
-          <w:rFonts w:ascii="Arial" w:hAnsi="Arial" w:cs="Arial"/>
-        </w:rPr>
-      </w:pPr>
-    </w:p>
-    <w:p>
-      <w:r>
-        <w:rPr>
-          <w:rFonts w:ascii="Arial" w:hAnsi="Arial" w:cs="Arial"/>
-        </w:rPr>
-        <w:t>Untersuchungen zur Antibiotika-Resistenz</w:t>
-      </w:r>
-      <w:r>
-        <w:rPr>
-          <w:rFonts w:ascii="Arial" w:hAnsi="Arial" w:cs="Arial"/>
-        </w:rPr>
-        <w:t>: siehe nachfolgende Seite.</w:t>
-      </w:r>
-    </w:p>
-    <w:p>
-      <w:pPr>
-        <w:widowControl w:val="0"/>
-        <w:tabs>
-          <w:tab w:val="left" w:pos="90"/>
-        </w:tabs>
-        <w:autoSpaceDE w:val="0"/>
-        <w:autoSpaceDN w:val="0"/>
-        <w:adjustRightInd w:val="0"/>
-        <w:spacing w:before="171"/>
-        <w:ind w:right="-2111"/>
-        <w:rPr>
-          <w:rFonts w:ascii="Arial" w:hAnsi="Arial" w:cs="Arial"/>
-          <w:b/>
-          <w:u w:val="single"/>
-        </w:rPr>
-      </w:pPr>
-      <w:r>
-        <w:fldChar w:fldCharType="end"/>
-      </w:r>
-      <w:r>
-        <w:rPr>
-          <w:rFonts w:ascii="Arial" w:hAnsi="Arial" w:cs="Arial"/>
-          <w:b/>
-        </w:rPr>
-        <w:br w:type="page"/>
-      </w:r>
-      <w:r>
-        <w:rPr>
-          <w:rFonts w:ascii="Arial" w:hAnsi="Arial" w:cs="Arial"/>
-          <w:b/>
-          <w:u w:val="single"/>
-        </w:rPr>
-        <w:lastRenderedPageBreak/>
-        <w:t>Untersuchungen zur Antibiotika-</w:t>
-      </w:r>
-      <w:r>
-        <w:rPr>
-          <w:rFonts w:ascii="Arial" w:hAnsi="Arial" w:cs="Arial"/>
-          <w:b/>
-          <w:u w:val="single"/>
-        </w:rPr>
-        <w:t xml:space="preserve"> </w:t>
-      </w:r>
-      <w:r>
-        <w:rPr>
-          <w:rFonts w:ascii="Arial" w:hAnsi="Arial" w:cs="Arial"/>
-          <w:b/>
-          <w:u w:val="single"/>
-        </w:rPr>
-        <w:t>Resistenz</w:t>
-      </w:r>
-    </w:p>
-    <w:p>
-      <w:pPr>
-        <w:widowControl w:val="0"/>
-        <w:tabs>
-          <w:tab w:val="left" w:pos="90"/>
-        </w:tabs>
-        <w:autoSpaceDE w:val="0"/>
-        <w:autoSpaceDN w:val="0"/>
-        <w:adjustRightInd w:val="0"/>
-        <w:spacing w:before="171"/>
-        <w:ind w:right="-2111"/>
-        <w:rPr>
-          <w:rFonts w:ascii="Arial" w:hAnsi="Arial" w:cs="Arial"/>
-          <w:b/>
-        </w:rPr>
-      </w:pPr>
-    </w:p>
-    <w:tbl>
-      <w:tblPr>
-        <w:tblW w:w="9316" w:type="dxa"/>
-        <w:tblInd w:w="55" w:type="dxa"/>
-        <w:tblBorders>
-          <w:top w:val="single" w:sz="4" w:space="0" w:color="auto"/>
-          <w:left w:val="single" w:sz="4" w:space="0" w:color="auto"/>
-          <w:bottom w:val="single" w:sz="4" w:space="0" w:color="auto"/>
-          <w:right w:val="single" w:sz="4" w:space="0" w:color="auto"/>
-          <w:insideH w:val="single" w:sz="4" w:space="0" w:color="auto"/>
-          <w:insideV w:val="double" w:sz="6" w:space="0" w:color="auto"/>
-        </w:tblBorders>
-        <w:tblLayout w:type="fixed"/>
-        <w:tblCellMar>
-          <w:left w:w="70" w:type="dxa"/>
-          <w:right w:w="70" w:type="dxa"/>
-        </w:tblCellMar>
-        <w:tblLook w:val="04A0" w:firstRow="1" w:lastRow="0" w:firstColumn="1" w:lastColumn="0" w:noHBand="0" w:noVBand="1"/>
-      </w:tblPr>
-      <w:tblGrid>
-        <w:gridCol w:w="2389"/>
-        <w:gridCol w:w="2588"/>
-        <w:gridCol w:w="1559"/>
-        <w:gridCol w:w="142"/>
-        <w:gridCol w:w="1417"/>
-        <w:gridCol w:w="1221"/>
-      </w:tblGrid>
-      <w:tr>
-        <w:trPr>
-          <w:trHeight w:val="318"/>
-        </w:trPr>
-        <w:tc>
-          <w:tcPr>
-            <w:tcW w:w="2389" w:type="dxa"/>
-            <w:vMerge w:val="restart"/>
-            <w:shd w:val="clear" w:color="000000" w:fill="BFBFBF"/>
-            <w:vAlign w:val="center"/>
-          </w:tcPr>
-          <w:p>
-            <w:pPr>
-              <w:rPr>
-                <w:rFonts w:ascii="Arial" w:hAnsi="Arial" w:cs="Arial"/>
-                <w:b/>
-                <w:bCs/>
-                <w:iCs/>
-                <w:sz w:val="22"/>
-                <w:szCs w:val="22"/>
-              </w:rPr>
-            </w:pPr>
-            <w:r>
-              <w:rPr>
-                <w:rFonts w:ascii="Symbol" w:hAnsi="Symbol" w:cs="Arial"/>
-                <w:b/>
-                <w:bCs/>
-                <w:iCs/>
-                <w:sz w:val="22"/>
-                <w:szCs w:val="22"/>
-              </w:rPr>
-              <w:t></w:t>
-            </w:r>
-            <w:r>
-              <w:rPr>
-                <w:rFonts w:ascii="Arial" w:hAnsi="Arial" w:cs="Arial"/>
-                <w:b/>
-                <w:bCs/>
-                <w:iCs/>
-                <w:sz w:val="22"/>
-                <w:szCs w:val="22"/>
-              </w:rPr>
-              <w:t>-</w:t>
-            </w:r>
-            <w:proofErr w:type="spellStart"/>
-            <w:r>
-              <w:rPr>
-                <w:rFonts w:ascii="Arial" w:hAnsi="Arial" w:cs="Arial"/>
-                <w:b/>
-                <w:bCs/>
-                <w:iCs/>
-                <w:sz w:val="22"/>
-                <w:szCs w:val="22"/>
-              </w:rPr>
-              <w:t>Laktamase</w:t>
-            </w:r>
-            <w:proofErr w:type="spellEnd"/>
-          </w:p>
-        </w:tc>
-        <w:tc>
-          <w:tcPr>
-            <w:tcW w:w="2588" w:type="dxa"/>
-            <w:vMerge w:val="restart"/>
-            <w:vAlign w:val="center"/>
-          </w:tcPr>
-          <w:p>
-            <w:pPr>
-              <w:rPr>
-                <w:rFonts w:ascii="Arial" w:hAnsi="Arial" w:cs="Arial"/>
-                <w:b/>
-                <w:bCs/>
-                <w:color w:val="000000"/>
-                <w:sz w:val="22"/>
-                <w:szCs w:val="22"/>
-              </w:rPr>
-            </w:pPr>
-            <w:r>
-              <w:rPr>
-                <w:rFonts w:ascii="Arial" w:hAnsi="Arial" w:cs="Arial"/>
-                <w:b/>
-                <w:bCs/>
-                <w:color w:val="000000"/>
-                <w:sz w:val="22"/>
-                <w:szCs w:val="22"/>
-              </w:rPr>
-              <w:t>{</w:t>
-            </w:r>
-            <w:proofErr w:type="spellStart"/>
-            <w:r>
-              <w:rPr>
-                <w:rFonts w:ascii="Arial" w:hAnsi="Arial" w:cs="Arial"/>
-                <w:b/>
-                <w:bCs/>
-                <w:color w:val="000000"/>
-                <w:sz w:val="22"/>
-                <w:szCs w:val="22"/>
-              </w:rPr>
-              <w:t>BetalactamaseString</w:t>
-            </w:r>
-            <w:proofErr w:type="spellEnd"/>
-            <w:r>
-              <w:rPr>
-                <w:rFonts w:ascii="Arial" w:hAnsi="Arial" w:cs="Arial"/>
-                <w:b/>
-                <w:bCs/>
-                <w:color w:val="000000"/>
-                <w:sz w:val="22"/>
-                <w:szCs w:val="22"/>
-              </w:rPr>
-              <w:t>}</w:t>
-            </w:r>
-          </w:p>
-        </w:tc>
-        <w:tc>
-          <w:tcPr>
-            <w:tcW w:w="4339" w:type="dxa"/>
-            <w:gridSpan w:val="4"/>
-            <w:tcBorders>
-              <w:bottom w:val="nil"/>
-            </w:tcBorders>
-            <w:shd w:val="clear" w:color="auto" w:fill="C0C0C0"/>
-            <w:vAlign w:val="center"/>
-          </w:tcPr>
-          <w:p>
-            <w:pPr>
-              <w:jc w:val="center"/>
-              <w:rPr>
-                <w:rFonts w:ascii="Arial" w:hAnsi="Arial" w:cs="Arial"/>
-                <w:b/>
-                <w:bCs/>
-                <w:color w:val="000000"/>
-                <w:sz w:val="22"/>
-                <w:szCs w:val="22"/>
-              </w:rPr>
-            </w:pPr>
-            <w:r>
-              <w:rPr>
-                <w:rFonts w:ascii="Arial" w:hAnsi="Arial" w:cs="Arial"/>
-                <w:b/>
-                <w:bCs/>
-                <w:color w:val="000000"/>
-                <w:sz w:val="22"/>
-                <w:szCs w:val="22"/>
-              </w:rPr>
-              <w:t>Grenzwerte nach EUCAST</w:t>
-            </w:r>
-          </w:p>
-        </w:tc>
-      </w:tr>
-      <w:tr>
-        <w:trPr>
-          <w:trHeight w:val="318"/>
-        </w:trPr>
-        <w:tc>
-          <w:tcPr>
-            <w:tcW w:w="2389" w:type="dxa"/>
-            <w:vMerge/>
-            <w:shd w:val="clear" w:color="000000" w:fill="BFBFBF"/>
-            <w:vAlign w:val="center"/>
-          </w:tcPr>
-          <w:p>
-            <w:pPr>
-              <w:rPr>
-                <w:rFonts w:ascii="Symbol" w:hAnsi="Symbol" w:cs="Arial"/>
-                <w:b/>
-                <w:bCs/>
-                <w:iCs/>
-                <w:sz w:val="22"/>
-                <w:szCs w:val="22"/>
-              </w:rPr>
-            </w:pPr>
-          </w:p>
-        </w:tc>
-        <w:tc>
-          <w:tcPr>
-            <w:tcW w:w="2588" w:type="dxa"/>
-            <w:vMerge/>
-            <w:vAlign w:val="center"/>
-          </w:tcPr>
-          <w:p>
-            <w:pPr>
-              <w:rPr>
-                <w:rFonts w:ascii="Arial" w:hAnsi="Arial" w:cs="Arial"/>
-                <w:b/>
-                <w:bCs/>
-                <w:color w:val="000000"/>
-                <w:sz w:val="22"/>
-                <w:szCs w:val="22"/>
-              </w:rPr>
-            </w:pPr>
-          </w:p>
-        </w:tc>
-        <w:tc>
-          <w:tcPr>
-            <w:tcW w:w="1701" w:type="dxa"/>
-            <w:gridSpan w:val="2"/>
-            <w:tcBorders>
-              <w:top w:val="nil"/>
-              <w:right w:val="nil"/>
-            </w:tcBorders>
-            <w:shd w:val="clear" w:color="auto" w:fill="C0C0C0"/>
-          </w:tcPr>
-          <w:p>
-            <w:pPr>
-              <w:jc w:val="center"/>
-              <w:rPr>
-                <w:rFonts w:ascii="Arial" w:hAnsi="Arial" w:cs="Arial"/>
-                <w:b/>
-                <w:bCs/>
-                <w:color w:val="000000"/>
-                <w:sz w:val="22"/>
-                <w:szCs w:val="22"/>
-              </w:rPr>
-            </w:pPr>
-            <w:r>
-              <w:rPr>
-                <w:rFonts w:ascii="Arial" w:hAnsi="Arial" w:cs="Arial"/>
-                <w:b/>
-                <w:bCs/>
-                <w:color w:val="000000"/>
-                <w:sz w:val="22"/>
-                <w:szCs w:val="22"/>
-              </w:rPr>
-              <w:t>S</w:t>
-            </w:r>
-          </w:p>
-        </w:tc>
-        <w:tc>
-          <w:tcPr>
-            <w:tcW w:w="1417" w:type="dxa"/>
-            <w:tcBorders>
-              <w:top w:val="nil"/>
-              <w:left w:val="nil"/>
-              <w:right w:val="nil"/>
-            </w:tcBorders>
-            <w:shd w:val="clear" w:color="auto" w:fill="C0C0C0"/>
-          </w:tcPr>
-          <w:p>
-            <w:pPr>
-              <w:jc w:val="center"/>
-              <w:rPr>
-                <w:rFonts w:ascii="Arial" w:hAnsi="Arial" w:cs="Arial"/>
-                <w:b/>
-                <w:bCs/>
-                <w:color w:val="000000"/>
-                <w:sz w:val="22"/>
-                <w:szCs w:val="22"/>
-              </w:rPr>
-            </w:pPr>
-            <w:r>
-              <w:rPr>
-                <w:rFonts w:ascii="Arial" w:hAnsi="Arial" w:cs="Arial"/>
-                <w:b/>
-                <w:bCs/>
-                <w:color w:val="000000"/>
-                <w:sz w:val="22"/>
-                <w:szCs w:val="22"/>
-              </w:rPr>
-              <w:t>R</w:t>
-            </w:r>
-          </w:p>
-        </w:tc>
-        <w:tc>
-          <w:tcPr>
-            <w:tcW w:w="1221" w:type="dxa"/>
-            <w:tcBorders>
-              <w:top w:val="nil"/>
-              <w:left w:val="nil"/>
-            </w:tcBorders>
-            <w:shd w:val="clear" w:color="auto" w:fill="C0C0C0"/>
-          </w:tcPr>
-          <w:p>
-            <w:pPr>
-              <w:rPr>
-                <w:rFonts w:ascii="Arial" w:hAnsi="Arial" w:cs="Arial"/>
-                <w:b/>
-                <w:bCs/>
-                <w:color w:val="000000"/>
-                <w:sz w:val="22"/>
-                <w:szCs w:val="22"/>
-              </w:rPr>
-            </w:pPr>
-            <w:r>
-              <w:rPr>
-                <w:rFonts w:ascii="Arial" w:hAnsi="Arial" w:cs="Arial"/>
-                <w:b/>
-                <w:bCs/>
-                <w:color w:val="000000"/>
-                <w:sz w:val="22"/>
-                <w:szCs w:val="22"/>
-              </w:rPr>
-              <w:t>gültig seit</w:t>
-            </w:r>
-          </w:p>
-        </w:tc>
-      </w:tr>
-      <w:tr>
-        <w:trPr>
-          <w:trHeight w:val="300"/>
-        </w:trPr>
-        <w:tc>
-          <w:tcPr>
-            <w:tcW w:w="2389" w:type="dxa"/>
-            <w:shd w:val="clear" w:color="000000" w:fill="BFBFBF"/>
-          </w:tcPr>
-          <w:p>
-            <w:pPr>
-              <w:rPr>
-                <w:rFonts w:ascii="Arial" w:hAnsi="Arial" w:cs="Arial"/>
-                <w:b/>
-                <w:bCs/>
-                <w:iCs/>
-                <w:sz w:val="22"/>
-                <w:szCs w:val="22"/>
-              </w:rPr>
-            </w:pPr>
-            <w:r>
-              <w:rPr>
-                <w:rFonts w:ascii="Arial" w:hAnsi="Arial" w:cs="Arial"/>
-                <w:b/>
-                <w:bCs/>
-                <w:iCs/>
-                <w:sz w:val="22"/>
-                <w:szCs w:val="22"/>
-              </w:rPr>
-              <w:t>{#</w:t>
-            </w:r>
-            <w:proofErr w:type="gramStart"/>
-            <w:r>
-              <w:rPr>
-                <w:rFonts w:ascii="Arial" w:hAnsi="Arial" w:cs="Arial"/>
-                <w:b/>
-                <w:bCs/>
-                <w:iCs/>
-                <w:sz w:val="22"/>
-                <w:szCs w:val="22"/>
-              </w:rPr>
-              <w:t>ETests}{</w:t>
-            </w:r>
-            <w:proofErr w:type="gramEnd"/>
-            <w:r>
-              <w:rPr>
-                <w:rFonts w:ascii="Arial" w:hAnsi="Arial" w:cs="Arial"/>
-                <w:b/>
-                <w:bCs/>
-                <w:iCs/>
-                <w:sz w:val="22"/>
-                <w:szCs w:val="22"/>
-              </w:rPr>
-              <w:t>Antibiotic}</w:t>
-            </w:r>
-            <w:r>
-              <w:rPr>
-                <w:rFonts w:ascii="Arial" w:hAnsi="Arial" w:cs="Arial"/>
-                <w:b/>
-                <w:bCs/>
-                <w:iCs/>
-                <w:sz w:val="22"/>
-                <w:szCs w:val="22"/>
-              </w:rPr>
-              <w:t xml:space="preserve"> </w:t>
-            </w:r>
-            <w:proofErr w:type="spellStart"/>
-            <w:r>
-              <w:rPr>
-                <w:rFonts w:ascii="Arial" w:hAnsi="Arial" w:cs="Arial"/>
-                <w:b/>
-                <w:bCs/>
-                <w:iCs/>
-                <w:sz w:val="22"/>
-                <w:szCs w:val="22"/>
-              </w:rPr>
-              <w:t>Etest</w:t>
-            </w:r>
-            <w:proofErr w:type="spellEnd"/>
-          </w:p>
-        </w:tc>
-        <w:tc>
-          <w:tcPr>
-            <w:tcW w:w="2588" w:type="dxa"/>
-          </w:tcPr>
-          <w:p>
-            <w:pPr>
-              <w:rPr>
-                <w:rFonts w:ascii="Arial" w:hAnsi="Arial" w:cs="Arial"/>
-                <w:b/>
-                <w:bCs/>
-                <w:color w:val="000000"/>
-                <w:sz w:val="22"/>
-                <w:szCs w:val="22"/>
-              </w:rPr>
-            </w:pPr>
-            <w:r>
-              <w:rPr>
-                <w:rFonts w:ascii="Arial" w:hAnsi="Arial" w:cs="Arial"/>
-                <w:b/>
-                <w:bCs/>
-                <w:color w:val="000000"/>
-                <w:sz w:val="22"/>
-                <w:szCs w:val="22"/>
-              </w:rPr>
-              <w:t>{Measurement}</w:t>
-            </w:r>
-            <w:r>
-              <w:rPr>
-                <w:rFonts w:ascii="Arial" w:hAnsi="Arial" w:cs="Arial"/>
-                <w:b/>
-                <w:bCs/>
-                <w:color w:val="000000"/>
-                <w:sz w:val="22"/>
-                <w:szCs w:val="22"/>
-              </w:rPr>
-              <w:t xml:space="preserve"> µg/ml, </w:t>
-            </w:r>
-            <w:r>
-              <w:rPr>
-                <w:rFonts w:ascii="Arial" w:hAnsi="Arial" w:cs="Arial"/>
-                <w:b/>
-                <w:bCs/>
-                <w:color w:val="000000"/>
-                <w:sz w:val="22"/>
-                <w:szCs w:val="22"/>
-              </w:rPr>
-              <w:t>{</w:t>
-            </w:r>
-            <w:proofErr w:type="spellStart"/>
-            <w:r>
-              <w:rPr>
-                <w:rFonts w:ascii="Arial" w:hAnsi="Arial" w:cs="Arial"/>
-                <w:b/>
-                <w:bCs/>
-                <w:color w:val="000000"/>
-                <w:sz w:val="22"/>
-                <w:szCs w:val="22"/>
-              </w:rPr>
-              <w:t>Result</w:t>
-            </w:r>
-            <w:proofErr w:type="spellEnd"/>
-            <w:r>
-              <w:rPr>
-                <w:rFonts w:ascii="Arial" w:hAnsi="Arial" w:cs="Arial"/>
-                <w:b/>
-                <w:bCs/>
-                <w:color w:val="000000"/>
-                <w:sz w:val="22"/>
-                <w:szCs w:val="22"/>
-              </w:rPr>
-              <w:t>}</w:t>
-            </w:r>
-          </w:p>
-        </w:tc>
-        <w:tc>
-          <w:tcPr>
-            <w:tcW w:w="1559" w:type="dxa"/>
-            <w:shd w:val="clear" w:color="auto" w:fill="auto"/>
-          </w:tcPr>
-          <w:p>
-            <w:pPr>
-              <w:rPr>
-                <w:rFonts w:ascii="Arial" w:hAnsi="Arial" w:cs="Arial"/>
-                <w:b/>
-                <w:bCs/>
-                <w:color w:val="000000"/>
-                <w:sz w:val="22"/>
-                <w:szCs w:val="22"/>
-              </w:rPr>
-            </w:pPr>
-            <w:r>
-              <w:rPr>
-                <w:rFonts w:ascii="Arial" w:hAnsi="Arial" w:cs="Arial"/>
-                <w:b/>
-                <w:bCs/>
-                <w:color w:val="000000"/>
-                <w:sz w:val="22"/>
-                <w:szCs w:val="22"/>
-              </w:rPr>
-              <w:t>≤{</w:t>
-            </w:r>
-            <w:proofErr w:type="spellStart"/>
-            <w:r>
-              <w:rPr>
-                <w:rFonts w:ascii="Arial" w:hAnsi="Arial" w:cs="Arial"/>
-                <w:b/>
-                <w:bCs/>
-                <w:color w:val="000000"/>
-                <w:sz w:val="22"/>
-                <w:szCs w:val="22"/>
-              </w:rPr>
-              <w:t>MicBreakpointSusceptible</w:t>
-            </w:r>
-            <w:proofErr w:type="spellEnd"/>
-            <w:r>
-              <w:rPr>
-                <w:rFonts w:ascii="Arial" w:hAnsi="Arial" w:cs="Arial"/>
-                <w:b/>
-                <w:bCs/>
-                <w:color w:val="000000"/>
-                <w:sz w:val="22"/>
-                <w:szCs w:val="22"/>
-              </w:rPr>
-              <w:t>}</w:t>
-            </w:r>
-            <w:r>
-              <w:rPr>
-                <w:rFonts w:ascii="Arial" w:hAnsi="Arial" w:cs="Arial"/>
-                <w:b/>
-                <w:bCs/>
-                <w:color w:val="000000"/>
-                <w:sz w:val="22"/>
-                <w:szCs w:val="22"/>
-              </w:rPr>
-              <w:t xml:space="preserve"> µg/ml</w:t>
-            </w:r>
-          </w:p>
-        </w:tc>
-        <w:tc>
-          <w:tcPr>
-            <w:tcW w:w="1559" w:type="dxa"/>
-            <w:gridSpan w:val="2"/>
-            <w:shd w:val="clear" w:color="auto" w:fill="auto"/>
-          </w:tcPr>
-          <w:p>
-            <w:pPr>
-              <w:rPr>
-                <w:rFonts w:ascii="Arial" w:hAnsi="Arial" w:cs="Arial"/>
-                <w:b/>
-                <w:bCs/>
-                <w:color w:val="000000"/>
-                <w:sz w:val="22"/>
-                <w:szCs w:val="22"/>
-                <w:lang w:val="en-US"/>
-              </w:rPr>
-            </w:pPr>
-            <w:r>
-              <w:rPr>
-                <w:rFonts w:ascii="Arial" w:hAnsi="Arial" w:cs="Arial"/>
-                <w:b/>
-                <w:bCs/>
-                <w:color w:val="000000"/>
-                <w:sz w:val="22"/>
-                <w:szCs w:val="22"/>
-                <w:lang w:val="en-US"/>
-              </w:rPr>
-              <w:t>&gt;{</w:t>
-            </w:r>
-            <w:proofErr w:type="spellStart"/>
-            <w:r>
-              <w:rPr>
-                <w:rFonts w:ascii="Arial" w:hAnsi="Arial" w:cs="Arial"/>
-                <w:b/>
-                <w:bCs/>
-                <w:color w:val="000000"/>
-                <w:sz w:val="22"/>
-                <w:szCs w:val="22"/>
-                <w:lang w:val="en-US"/>
-              </w:rPr>
-              <w:t>MicBreakpointResistent</w:t>
-            </w:r>
-            <w:proofErr w:type="spellEnd"/>
-            <w:r>
-              <w:rPr>
-                <w:rFonts w:ascii="Arial" w:hAnsi="Arial" w:cs="Arial"/>
-                <w:b/>
-                <w:bCs/>
-                <w:color w:val="000000"/>
-                <w:sz w:val="22"/>
-                <w:szCs w:val="22"/>
-                <w:lang w:val="en-US"/>
-              </w:rPr>
-              <w:t>} µg/ml</w:t>
-            </w:r>
-          </w:p>
-        </w:tc>
-        <w:tc>
-          <w:tcPr>
-            <w:tcW w:w="1221" w:type="dxa"/>
-          </w:tcPr>
-          <w:p>
-            <w:pPr>
-              <w:rPr>
-                <w:rFonts w:ascii="Arial" w:hAnsi="Arial" w:cs="Arial"/>
-                <w:b/>
-                <w:bCs/>
-                <w:color w:val="000000"/>
-                <w:sz w:val="22"/>
-                <w:szCs w:val="22"/>
-                <w:lang w:val="en-US"/>
-              </w:rPr>
-            </w:pPr>
-            <w:r>
-              <w:rPr>
-                <w:rFonts w:ascii="Arial" w:hAnsi="Arial" w:cs="Arial"/>
-                <w:b/>
-                <w:bCs/>
-                <w:color w:val="000000"/>
-                <w:sz w:val="22"/>
-                <w:szCs w:val="22"/>
-                <w:lang w:val="en-US"/>
-              </w:rPr>
-              <w:t>{</w:t>
-            </w:r>
-            <w:proofErr w:type="spellStart"/>
-            <w:r>
-              <w:rPr>
-                <w:rFonts w:ascii="Arial" w:hAnsi="Arial" w:cs="Arial"/>
-                <w:b/>
-                <w:bCs/>
-                <w:color w:val="000000"/>
-                <w:sz w:val="22"/>
-                <w:szCs w:val="22"/>
-                <w:lang w:val="en-US"/>
-              </w:rPr>
-              <w:t>ValidFromYear</w:t>
-            </w:r>
-            <w:proofErr w:type="spellEnd"/>
-            <w:r>
-              <w:rPr>
-                <w:rFonts w:ascii="Arial" w:hAnsi="Arial" w:cs="Arial"/>
-                <w:b/>
-                <w:bCs/>
-                <w:color w:val="000000"/>
-                <w:sz w:val="22"/>
-                <w:szCs w:val="22"/>
-                <w:lang w:val="en-US"/>
-              </w:rPr>
-              <w:t>}</w:t>
-            </w:r>
-            <w:r>
-              <w:rPr>
-                <w:rFonts w:ascii="Arial" w:hAnsi="Arial" w:cs="Arial"/>
-                <w:b/>
-                <w:bCs/>
-                <w:color w:val="000000"/>
-                <w:sz w:val="22"/>
-                <w:szCs w:val="22"/>
-                <w:lang w:val="en-US"/>
-              </w:rPr>
-              <w:t>{/</w:t>
-            </w:r>
-            <w:proofErr w:type="spellStart"/>
-            <w:r>
-              <w:rPr>
-                <w:rFonts w:ascii="Arial" w:hAnsi="Arial" w:cs="Arial"/>
-                <w:b/>
-                <w:bCs/>
-                <w:color w:val="000000"/>
-                <w:sz w:val="22"/>
-                <w:szCs w:val="22"/>
-                <w:lang w:val="en-US"/>
-              </w:rPr>
-              <w:t>ETests</w:t>
-            </w:r>
-            <w:proofErr w:type="spellEnd"/>
-            <w:r>
-              <w:rPr>
-                <w:rFonts w:ascii="Arial" w:hAnsi="Arial" w:cs="Arial"/>
-                <w:b/>
-                <w:bCs/>
-                <w:color w:val="000000"/>
-                <w:sz w:val="22"/>
-                <w:szCs w:val="22"/>
-                <w:lang w:val="en-US"/>
-              </w:rPr>
-              <w:t>}</w:t>
-            </w:r>
-          </w:p>
-        </w:tc>
-      </w:tr>
-    </w:tbl>
-    <w:p>
-      <w:pPr>
-        <w:widowControl w:val="0"/>
-        <w:tabs>
-          <w:tab w:val="left" w:pos="90"/>
-        </w:tabs>
-        <w:autoSpaceDE w:val="0"/>
-        <w:autoSpaceDN w:val="0"/>
-        <w:adjustRightInd w:val="0"/>
-        <w:spacing w:before="171"/>
-        <w:ind w:right="-2111"/>
-        <w:rPr>
-          <w:rFonts w:ascii="Arial" w:hAnsi="Arial" w:cs="Arial"/>
-          <w:b/>
-        </w:rPr>
-      </w:pPr>
-    </w:p>
-    <w:p>
-      <w:pPr>
-        <w:widowControl w:val="0"/>
-        <w:tabs>
-          <w:tab w:val="left" w:pos="90"/>
-        </w:tabs>
-        <w:autoSpaceDE w:val="0"/>
-        <w:autoSpaceDN w:val="0"/>
-        <w:adjustRightInd w:val="0"/>
-        <w:spacing w:before="171"/>
-        <w:jc w:val="both"/>
-        <w:rPr>
-          <w:rFonts w:ascii="Arial" w:hAnsi="Arial" w:cs="Arial"/>
-        </w:rPr>
-      </w:pPr>
-      <w:r>
+        <w:spacing w:before="160"/>
         <w:rPr>
           <w:rFonts w:ascii="Arial" w:hAnsi="Arial" w:cs="Arial"/>
           <w:bCs/>
           <w:color w:val="000000"/>
-          <w:u w:val="single"/>
-        </w:rPr>
-        <w:t>Interpretation</w:t>
-      </w:r>
+        </w:rPr>
+      </w:pPr>
       <w:r>
         <w:rPr>
           <w:rFonts w:ascii="Arial" w:hAnsi="Arial" w:cs="Arial"/>
           <w:bCs/>
           <w:color w:val="000000"/>
         </w:rPr>
-        <w:t>:</w:t>
+        <w:t>Untersuchungen zur Antibiotika-Resistenz: folgt</w:t>
       </w:r>
       <w:r>
         <w:rPr>
@@ -3590,7 +2960,7 @@
           <w:bCs/>
           <w:color w:val="000000"/>
         </w:rPr>
-        <w:t xml:space="preserve"> </w:t>
+        <w:br/>
       </w:r>
       <w:r>
         <w:rPr>
@@ -3598,139 +2968,8 @@
           <w:bCs/>
           <w:color w:val="000000"/>
         </w:rPr>
-        <w:t xml:space="preserve">Die Resistenztestung spricht für ein </w:t>
+        <w:br/>
       </w:r>
-      <w:r>
-        <w:rPr>
-          <w:rFonts w:ascii="Arial" w:hAnsi="Arial" w:cs="Arial"/>
-          <w:bCs/>
-          <w:color w:val="000000"/>
-        </w:rPr>
-        <w:t>β</w:t>
-      </w:r>
-      <w:r>
-        <w:rPr>
-          <w:rFonts w:ascii="Arial" w:hAnsi="Arial" w:cs="Arial"/>
-          <w:bCs/>
-          <w:color w:val="000000"/>
-        </w:rPr>
-        <w:noBreakHyphen/>
-      </w:r>
-      <w:proofErr w:type="spellStart"/>
-      <w:r>
-        <w:rPr>
-          <w:rFonts w:ascii="Arial" w:hAnsi="Arial" w:cs="Arial"/>
-          <w:bCs/>
-          <w:color w:val="000000"/>
-        </w:rPr>
-        <w:t>Laktamase</w:t>
-      </w:r>
-      <w:proofErr w:type="spellEnd"/>
-      <w:r>
-        <w:rPr>
-          <w:rFonts w:ascii="Arial" w:hAnsi="Arial" w:cs="Arial"/>
-          <w:bCs/>
-          <w:color w:val="000000"/>
-        </w:rPr>
-        <w:t>-positives Ampicillin-resistentes</w:t>
-      </w:r>
-      <w:r>
-        <w:rPr>
-          <w:rFonts w:ascii="Arial" w:hAnsi="Arial" w:cs="Arial"/>
-          <w:bCs/>
-          <w:color w:val="000000"/>
-        </w:rPr>
-        <w:t xml:space="preserve"> Isolat</w:t>
-      </w:r>
-      <w:r>
-        <w:rPr>
-          <w:rFonts w:ascii="Arial" w:hAnsi="Arial" w:cs="Arial"/>
-          <w:bCs/>
-          <w:color w:val="000000"/>
-        </w:rPr>
-        <w:t xml:space="preserve"> (BLPAR)</w:t>
-      </w:r>
-      <w:r>
-        <w:rPr>
-          <w:rFonts w:ascii="Arial" w:hAnsi="Arial" w:cs="Arial"/>
-          <w:bCs/>
-          <w:color w:val="000000"/>
-        </w:rPr>
-        <w:t>.</w:t>
-      </w:r>
-      <w:r>
-        <w:rPr>
-          <w:rFonts w:ascii="Arial" w:hAnsi="Arial" w:cs="Arial"/>
-          <w:bCs/>
-          <w:color w:val="000000"/>
-        </w:rPr>
-        <w:t xml:space="preserve"> Von einer Wirksamkeit von β-</w:t>
-      </w:r>
-      <w:proofErr w:type="spellStart"/>
-      <w:r>
-        <w:rPr>
-          <w:rFonts w:ascii="Arial" w:hAnsi="Arial" w:cs="Arial"/>
-          <w:bCs/>
-          <w:color w:val="000000"/>
-        </w:rPr>
-        <w:t>Lactamase</w:t>
-      </w:r>
-      <w:proofErr w:type="spellEnd"/>
-      <w:r>
-        <w:rPr>
-          <w:rFonts w:ascii="Arial" w:hAnsi="Arial" w:cs="Arial"/>
-          <w:bCs/>
-          <w:color w:val="000000"/>
-        </w:rPr>
-        <w:t xml:space="preserve">-Inhibitoren sowie </w:t>
-      </w:r>
-      <w:r>
-        <w:rPr>
-          <w:rFonts w:ascii="Arial" w:hAnsi="Arial" w:cs="Arial"/>
-          <w:bCs/>
-          <w:color w:val="000000"/>
-        </w:rPr>
-        <w:t>einer Sensibilität gegen Cephalosporine der Gruppe 3a</w:t>
-      </w:r>
-      <w:r>
-        <w:rPr>
-          <w:rFonts w:ascii="Arial" w:hAnsi="Arial" w:cs="Arial"/>
-          <w:bCs/>
-          <w:color w:val="000000"/>
-        </w:rPr>
-        <w:t xml:space="preserve"> </w:t>
-      </w:r>
-      <w:r>
-        <w:rPr>
-          <w:rFonts w:ascii="Arial" w:hAnsi="Arial" w:cs="Arial"/>
-          <w:bCs/>
-          <w:color w:val="000000"/>
-        </w:rPr>
-        <w:t>ist auszugehen</w:t>
-      </w:r>
-      <w:r>
-        <w:rPr>
-          <w:rFonts w:ascii="Arial" w:hAnsi="Arial" w:cs="Arial"/>
-          <w:bCs/>
-          <w:color w:val="000000"/>
-        </w:rPr>
-        <w:t>.</w:t>
-      </w:r>
-    </w:p>
-    <w:p>
-      <w:pPr>
-        <w:widowControl w:val="0"/>
-        <w:tabs>
-          <w:tab w:val="left" w:pos="90"/>
-        </w:tabs>
-        <w:autoSpaceDE w:val="0"/>
-        <w:autoSpaceDN w:val="0"/>
-        <w:adjustRightInd w:val="0"/>
-        <w:spacing w:before="93"/>
-        <w:rPr>
-          <w:rFonts w:ascii="Arial" w:hAnsi="Arial" w:cs="Arial"/>
-        </w:rPr>
-      </w:pPr>
     </w:p>
     <w:p>
       <w:pPr>
@@ -3840,8 +3079,7 @@
         <w:spacing w:before="21"/>
         <w:rPr>
           <w:rFonts w:ascii="Arial" w:hAnsi="Arial" w:cs="Arial"/>
-          <w:b/>
-          <w:sz w:val="18"/>
+          <w:color w:val="000000"/>
         </w:rPr>
       </w:pPr>
       <w:r>
@@ -3852,24 +3090,6 @@
         </w:rPr>
         <w:t>10. Würzburger Meningokokken-Workshop: 02.06.2022; Informationen: www.nrzmhi.de (s. Anhang).</w:t>
       </w:r>
-    </w:p>
-    <w:p>
-      <w:pPr>
-        <w:widowControl w:val="0"/>
-        <w:tabs>
-          <w:tab w:val="left" w:pos="90"/>
-          <w:tab w:val="left" w:pos="2775"/>
-          <w:tab w:val="left" w:pos="5550"/>
-        </w:tabs>
-        <w:autoSpaceDE w:val="0"/>
-        <w:autoSpaceDN w:val="0"/>
-        <w:adjustRightInd w:val="0"/>
-        <w:spacing w:before="21"/>
-        <w:rPr>
-          <w:rFonts w:ascii="Arial" w:hAnsi="Arial" w:cs="Arial"/>
-          <w:color w:val="000000"/>
-        </w:rPr>
-      </w:pPr>
       <w:r>
         <w:rPr>
           <w:rFonts w:ascii="Arial" w:hAnsi="Arial" w:cs="Arial"/>
@@ -3892,17 +3112,9 @@
         <w:spacing w:before="21"/>
         <w:rPr>
           <w:rFonts w:ascii="Arial" w:hAnsi="Arial" w:cs="Arial"/>
-          <w:b/>
-          <w:sz w:val="16"/>
-          <w:szCs w:val="22"/>
+          <w:color w:val="000000"/>
         </w:rPr>
       </w:pPr>
-      <w:r>
-        <w:rPr>
-          <w:rFonts w:ascii="Arial" w:hAnsi="Arial" w:cs="Arial"/>
-        </w:rPr>
-        <w:fldChar w:fldCharType="end"/>
-      </w:r>
       <w:r>
         <w:rPr>
           <w:rFonts w:ascii="Arial" w:hAnsi="Arial" w:cs="Arial"/>
@@ -3930,20 +3142,36 @@
         </w:rPr>
         <w:t>Dieses Faxdokument ist ohne Unterschrift gültig; Das Original wurde vom zuständigen akademischen Personal validiert.</w:t>
       </w:r>
+      <w:r>
+        <w:rPr>
+          <w:rFonts w:ascii="Arial" w:hAnsi="Arial" w:cs="Arial"/>
+        </w:rPr>
+        <w:fldChar w:fldCharType="end"/>
+      </w:r>
     </w:p>
     <w:p>
       <w:pPr>
+        <w:widowControl w:val="0"/>
+        <w:tabs>
+          <w:tab w:val="left" w:pos="90"/>
+        </w:tabs>
+        <w:autoSpaceDE w:val="0"/>
+        <w:autoSpaceDN w:val="0"/>
+        <w:adjustRightInd w:val="0"/>
+        <w:spacing w:before="160"/>
         <w:rPr>
           <w:rFonts w:ascii="Arial" w:hAnsi="Arial" w:cs="Arial"/>
           <w:color w:val="000000"/>
         </w:rPr>
       </w:pPr>
-      <w:r>
+    </w:p>
+    <w:p>
+      <w:pPr>
         <w:rPr>
           <w:rFonts w:ascii="Arial" w:hAnsi="Arial" w:cs="Arial"/>
-        </w:rPr>
-        <w:fldChar w:fldCharType="end"/>
-      </w:r>
+          <w:color w:val="000000"/>
+        </w:rPr>
+      </w:pPr>
     </w:p>
     <w:sectPr>
       <w:headerReference w:type="even" r:id="rId8"/>
@@ -4188,7 +3416,7 @@
         <w:sz w:val="17"/>
         <w:szCs w:val="17"/>
       </w:rPr>
-      <w:t>3</w:t>
+      <w:t>2</w:t>
     </w:r>
     <w:r>
       <w:rPr>
@@ -4728,7 +3956,7 @@
         <w:sz w:val="17"/>
         <w:szCs w:val="17"/>
       </w:rPr>
-      <w:t>3</w:t>
+      <w:t>2</w:t>
     </w:r>
     <w:r>
       <w:rPr>

</xml_diff>